<commit_message>
Finished pipeline processor and just have report to complete! Yay!
Yes ladies and gents, I have implemented a fully working computer!
*wink*
</commit_message>
<xml_diff>
--- a/Lab10/Lab 10-Tables.docx
+++ b/Lab10/Lab 10-Tables.docx
@@ -48,6 +48,7 @@
                 <w:szCs w:val="16"/>
               </w:rPr>
             </w:pPr>
+            <w:bookmarkStart w:id="0" w:name="_GoBack" w:colFirst="6" w:colLast="6"/>
             <w:r>
               <w:rPr>
                 <w:rFonts w:ascii="Courier New" w:hAnsi="Courier New" w:cs="Courier New"/>
@@ -4218,7 +4219,15 @@
                 <w:sz w:val="16"/>
                 <w:szCs w:val="16"/>
               </w:rPr>
-              <w:t xml:space="preserve"> 42, 80($0)</w:t>
+              <w:t xml:space="preserve"> $</w:t>
+            </w:r>
+            <w:r>
+              <w:rPr>
+                <w:rFonts w:ascii="Courier New" w:hAnsi="Courier New" w:cs="Courier New"/>
+                <w:sz w:val="16"/>
+                <w:szCs w:val="16"/>
+              </w:rPr>
+              <w:t>2, 80($0)</w:t>
             </w:r>
           </w:p>
         </w:tc>
@@ -4360,8 +4369,6 @@
             </w:r>
           </w:p>
         </w:tc>
-        <w:bookmarkStart w:id="0" w:name="_GoBack"/>
-        <w:bookmarkEnd w:id="0"/>
       </w:tr>
       <w:tr>
         <w:trPr>
@@ -4493,7 +4500,15 @@
                 <w:sz w:val="16"/>
                 <w:szCs w:val="16"/>
               </w:rPr>
-              <w:t xml:space="preserve"> 42, 80($0)</w:t>
+              <w:t xml:space="preserve"> $</w:t>
+            </w:r>
+            <w:r>
+              <w:rPr>
+                <w:rFonts w:ascii="Courier New" w:hAnsi="Courier New" w:cs="Courier New"/>
+                <w:sz w:val="16"/>
+                <w:szCs w:val="16"/>
+              </w:rPr>
+              <w:t>2, 80($0)</w:t>
             </w:r>
           </w:p>
         </w:tc>
@@ -4766,7 +4781,15 @@
                 <w:sz w:val="16"/>
                 <w:szCs w:val="16"/>
               </w:rPr>
-              <w:t xml:space="preserve"> 42, 80($0)</w:t>
+              <w:t xml:space="preserve"> $</w:t>
+            </w:r>
+            <w:r>
+              <w:rPr>
+                <w:rFonts w:ascii="Courier New" w:hAnsi="Courier New" w:cs="Courier New"/>
+                <w:sz w:val="16"/>
+                <w:szCs w:val="16"/>
+              </w:rPr>
+              <w:t>2, 80($0)</w:t>
             </w:r>
           </w:p>
         </w:tc>
@@ -5041,7 +5064,15 @@
                 <w:sz w:val="16"/>
                 <w:szCs w:val="16"/>
               </w:rPr>
-              <w:t xml:space="preserve"> 42, 80($0)</w:t>
+              <w:t xml:space="preserve"> $</w:t>
+            </w:r>
+            <w:r>
+              <w:rPr>
+                <w:rFonts w:ascii="Courier New" w:hAnsi="Courier New" w:cs="Courier New"/>
+                <w:sz w:val="16"/>
+                <w:szCs w:val="16"/>
+              </w:rPr>
+              <w:t>2, 80($0)</w:t>
             </w:r>
           </w:p>
         </w:tc>
@@ -5306,7 +5337,15 @@
                 <w:sz w:val="16"/>
                 <w:szCs w:val="16"/>
               </w:rPr>
-              <w:t xml:space="preserve"> 42, 80($0)</w:t>
+              <w:t xml:space="preserve"> $</w:t>
+            </w:r>
+            <w:r>
+              <w:rPr>
+                <w:rFonts w:ascii="Courier New" w:hAnsi="Courier New" w:cs="Courier New"/>
+                <w:sz w:val="16"/>
+                <w:szCs w:val="16"/>
+              </w:rPr>
+              <w:t>2, 80($0)</w:t>
             </w:r>
           </w:p>
         </w:tc>
@@ -5919,17 +5958,31 @@
         <w:jc w:val="center"/>
       </w:pPr>
       <w:bookmarkStart w:id="1" w:name="_Ref354553303"/>
+      <w:bookmarkEnd w:id="0"/>
       <w:r>
         <w:t xml:space="preserve">Table </w:t>
       </w:r>
-      <w:fldSimple w:instr=" SEQ Table \* ARABIC ">
-        <w:r>
-          <w:rPr>
-            <w:noProof/>
-          </w:rPr>
-          <w:t>1</w:t>
-        </w:r>
-      </w:fldSimple>
+      <w:r>
+        <w:fldChar w:fldCharType="begin"/>
+      </w:r>
+      <w:r>
+        <w:instrText xml:space="preserve"> SEQ Table \* ARABIC </w:instrText>
+      </w:r>
+      <w:r>
+        <w:fldChar w:fldCharType="separate"/>
+      </w:r>
+      <w:r>
+        <w:rPr>
+          <w:noProof/>
+        </w:rPr>
+        <w:t>1</w:t>
+      </w:r>
+      <w:r>
+        <w:rPr>
+          <w:noProof/>
+        </w:rPr>
+        <w:fldChar w:fldCharType="end"/>
+      </w:r>
       <w:bookmarkEnd w:id="1"/>
       <w:r>
         <w:t>. Expected Instruction Trace</w:t>
@@ -7029,15 +7082,7 @@
                 <w:sz w:val="16"/>
                 <w:szCs w:val="16"/>
               </w:rPr>
-              <w:t>0x0</w:t>
-            </w:r>
-            <w:r>
-              <w:rPr>
-                <w:rFonts w:ascii="Courier New" w:hAnsi="Courier New" w:cs="Courier New"/>
-                <w:sz w:val="16"/>
-                <w:szCs w:val="16"/>
-              </w:rPr>
-              <w:t>8</w:t>
+              <w:t>0x08</w:t>
             </w:r>
           </w:p>
         </w:tc>
@@ -7350,15 +7395,7 @@
                 <w:sz w:val="16"/>
                 <w:szCs w:val="16"/>
               </w:rPr>
-              <w:t>0x0</w:t>
-            </w:r>
-            <w:r>
-              <w:rPr>
-                <w:rFonts w:ascii="Courier New" w:hAnsi="Courier New" w:cs="Courier New"/>
-                <w:sz w:val="16"/>
-                <w:szCs w:val="16"/>
-              </w:rPr>
-              <w:t>C</w:t>
+              <w:t>0x0C</w:t>
             </w:r>
           </w:p>
         </w:tc>
@@ -7671,15 +7708,7 @@
                 <w:sz w:val="16"/>
                 <w:szCs w:val="16"/>
               </w:rPr>
-              <w:t>0x</w:t>
-            </w:r>
-            <w:r>
-              <w:rPr>
-                <w:rFonts w:ascii="Courier New" w:hAnsi="Courier New" w:cs="Courier New"/>
-                <w:sz w:val="16"/>
-                <w:szCs w:val="16"/>
-              </w:rPr>
-              <w:t>10</w:t>
+              <w:t>0x10</w:t>
             </w:r>
           </w:p>
         </w:tc>
@@ -7992,15 +8021,7 @@
                 <w:sz w:val="16"/>
                 <w:szCs w:val="16"/>
               </w:rPr>
-              <w:t>0x1</w:t>
-            </w:r>
-            <w:r>
-              <w:rPr>
-                <w:rFonts w:ascii="Courier New" w:hAnsi="Courier New" w:cs="Courier New"/>
-                <w:sz w:val="16"/>
-                <w:szCs w:val="16"/>
-              </w:rPr>
-              <w:t>4</w:t>
+              <w:t>0x14</w:t>
             </w:r>
           </w:p>
         </w:tc>
@@ -8313,15 +8334,7 @@
                 <w:sz w:val="16"/>
                 <w:szCs w:val="16"/>
               </w:rPr>
-              <w:t>0x</w:t>
-            </w:r>
-            <w:r>
-              <w:rPr>
-                <w:rFonts w:ascii="Courier New" w:hAnsi="Courier New" w:cs="Courier New"/>
-                <w:sz w:val="16"/>
-                <w:szCs w:val="16"/>
-              </w:rPr>
-              <w:t>18</w:t>
+              <w:t>0x18</w:t>
             </w:r>
           </w:p>
         </w:tc>
@@ -8476,7 +8489,7 @@
                 <w:sz w:val="16"/>
                 <w:szCs w:val="16"/>
               </w:rPr>
-              <w:t>0</w:t>
+              <w:t>1</w:t>
             </w:r>
           </w:p>
         </w:tc>
@@ -9256,15 +9269,7 @@
                 <w:sz w:val="16"/>
                 <w:szCs w:val="16"/>
               </w:rPr>
-              <w:t>0x</w:t>
-            </w:r>
-            <w:r>
-              <w:rPr>
-                <w:rFonts w:ascii="Courier New" w:hAnsi="Courier New" w:cs="Courier New"/>
-                <w:sz w:val="16"/>
-                <w:szCs w:val="16"/>
-              </w:rPr>
-              <w:t>20</w:t>
+              <w:t>0x20</w:t>
             </w:r>
           </w:p>
         </w:tc>
@@ -9326,7 +9331,15 @@
                 <w:sz w:val="16"/>
                 <w:szCs w:val="16"/>
               </w:rPr>
-              <w:t>00</w:t>
+              <w:t>0</w:t>
+            </w:r>
+            <w:r>
+              <w:rPr>
+                <w:rFonts w:ascii="Courier New" w:hAnsi="Courier New" w:cs="Courier New"/>
+                <w:sz w:val="16"/>
+                <w:szCs w:val="16"/>
+              </w:rPr>
+              <w:t>1</w:t>
             </w:r>
           </w:p>
         </w:tc>
@@ -9357,7 +9370,15 @@
                 <w:sz w:val="16"/>
                 <w:szCs w:val="16"/>
               </w:rPr>
-              <w:t>00</w:t>
+              <w:t>0</w:t>
+            </w:r>
+            <w:r>
+              <w:rPr>
+                <w:rFonts w:ascii="Courier New" w:hAnsi="Courier New" w:cs="Courier New"/>
+                <w:sz w:val="16"/>
+                <w:szCs w:val="16"/>
+              </w:rPr>
+              <w:t>1</w:t>
             </w:r>
           </w:p>
         </w:tc>
@@ -9573,15 +9594,7 @@
                 <w:sz w:val="16"/>
                 <w:szCs w:val="16"/>
               </w:rPr>
-              <w:t>0x</w:t>
-            </w:r>
-            <w:r>
-              <w:rPr>
-                <w:rFonts w:ascii="Courier New" w:hAnsi="Courier New" w:cs="Courier New"/>
-                <w:sz w:val="16"/>
-                <w:szCs w:val="16"/>
-              </w:rPr>
-              <w:t>24</w:t>
+              <w:t>0x24</w:t>
             </w:r>
           </w:p>
         </w:tc>
@@ -9890,15 +9903,7 @@
                 <w:sz w:val="16"/>
                 <w:szCs w:val="16"/>
               </w:rPr>
-              <w:t>0x</w:t>
-            </w:r>
-            <w:r>
-              <w:rPr>
-                <w:rFonts w:ascii="Courier New" w:hAnsi="Courier New" w:cs="Courier New"/>
-                <w:sz w:val="16"/>
-                <w:szCs w:val="16"/>
-              </w:rPr>
-              <w:t>24</w:t>
+              <w:t>0x24</w:t>
             </w:r>
           </w:p>
         </w:tc>
@@ -10207,15 +10212,7 @@
                 <w:sz w:val="16"/>
                 <w:szCs w:val="16"/>
               </w:rPr>
-              <w:t>0x</w:t>
-            </w:r>
-            <w:r>
-              <w:rPr>
-                <w:rFonts w:ascii="Courier New" w:hAnsi="Courier New" w:cs="Courier New"/>
-                <w:sz w:val="16"/>
-                <w:szCs w:val="16"/>
-              </w:rPr>
-              <w:t>28</w:t>
+              <w:t>0x28</w:t>
             </w:r>
           </w:p>
         </w:tc>
@@ -10277,7 +10274,15 @@
                 <w:sz w:val="16"/>
                 <w:szCs w:val="16"/>
               </w:rPr>
-              <w:t>00</w:t>
+              <w:t>0</w:t>
+            </w:r>
+            <w:r>
+              <w:rPr>
+                <w:rFonts w:ascii="Courier New" w:hAnsi="Courier New" w:cs="Courier New"/>
+                <w:sz w:val="16"/>
+                <w:szCs w:val="16"/>
+              </w:rPr>
+              <w:t>1</w:t>
             </w:r>
           </w:p>
         </w:tc>
@@ -10524,15 +10529,7 @@
                 <w:sz w:val="16"/>
                 <w:szCs w:val="16"/>
               </w:rPr>
-              <w:t>0x</w:t>
-            </w:r>
-            <w:r>
-              <w:rPr>
-                <w:rFonts w:ascii="Courier New" w:hAnsi="Courier New" w:cs="Courier New"/>
-                <w:sz w:val="16"/>
-                <w:szCs w:val="16"/>
-              </w:rPr>
-              <w:t>2C</w:t>
+              <w:t>0x2C</w:t>
             </w:r>
           </w:p>
         </w:tc>
@@ -10841,15 +10838,7 @@
                 <w:sz w:val="16"/>
                 <w:szCs w:val="16"/>
               </w:rPr>
-              <w:t>0x</w:t>
-            </w:r>
-            <w:r>
-              <w:rPr>
-                <w:rFonts w:ascii="Courier New" w:hAnsi="Courier New" w:cs="Courier New"/>
-                <w:sz w:val="16"/>
-                <w:szCs w:val="16"/>
-              </w:rPr>
-              <w:t>30</w:t>
+              <w:t>0x30</w:t>
             </w:r>
           </w:p>
         </w:tc>
@@ -11158,15 +11147,7 @@
                 <w:sz w:val="16"/>
                 <w:szCs w:val="16"/>
               </w:rPr>
-              <w:t>0x3</w:t>
-            </w:r>
-            <w:r>
-              <w:rPr>
-                <w:rFonts w:ascii="Courier New" w:hAnsi="Courier New" w:cs="Courier New"/>
-                <w:sz w:val="16"/>
-                <w:szCs w:val="16"/>
-              </w:rPr>
-              <w:t>4</w:t>
+              <w:t>0x34</w:t>
             </w:r>
           </w:p>
         </w:tc>
@@ -11475,15 +11456,7 @@
                 <w:sz w:val="16"/>
                 <w:szCs w:val="16"/>
               </w:rPr>
-              <w:t>0x</w:t>
-            </w:r>
-            <w:r>
-              <w:rPr>
-                <w:rFonts w:ascii="Courier New" w:hAnsi="Courier New" w:cs="Courier New"/>
-                <w:sz w:val="16"/>
-                <w:szCs w:val="16"/>
-              </w:rPr>
-              <w:t>38</w:t>
+              <w:t>0x38</w:t>
             </w:r>
           </w:p>
         </w:tc>
@@ -11638,7 +11611,7 @@
                 <w:sz w:val="16"/>
                 <w:szCs w:val="16"/>
               </w:rPr>
-              <w:t>0</w:t>
+              <w:t>1</w:t>
             </w:r>
           </w:p>
         </w:tc>
@@ -11792,15 +11765,7 @@
                 <w:sz w:val="16"/>
                 <w:szCs w:val="16"/>
               </w:rPr>
-              <w:t>0x</w:t>
-            </w:r>
-            <w:r>
-              <w:rPr>
-                <w:rFonts w:ascii="Courier New" w:hAnsi="Courier New" w:cs="Courier New"/>
-                <w:sz w:val="16"/>
-                <w:szCs w:val="16"/>
-              </w:rPr>
-              <w:t>3C</w:t>
+              <w:t>0x3C</w:t>
             </w:r>
           </w:p>
         </w:tc>
@@ -11893,7 +11858,7 @@
                 <w:sz w:val="16"/>
                 <w:szCs w:val="16"/>
               </w:rPr>
-              <w:t>00</w:t>
+              <w:t>10</w:t>
             </w:r>
           </w:p>
         </w:tc>
@@ -12109,15 +12074,7 @@
                 <w:sz w:val="16"/>
                 <w:szCs w:val="16"/>
               </w:rPr>
-              <w:t>0x</w:t>
-            </w:r>
-            <w:r>
-              <w:rPr>
-                <w:rFonts w:ascii="Courier New" w:hAnsi="Courier New" w:cs="Courier New"/>
-                <w:sz w:val="16"/>
-                <w:szCs w:val="16"/>
-              </w:rPr>
-              <w:t>40</w:t>
+              <w:t>0x40</w:t>
             </w:r>
           </w:p>
         </w:tc>
@@ -12426,15 +12383,7 @@
                 <w:sz w:val="16"/>
                 <w:szCs w:val="16"/>
               </w:rPr>
-              <w:t>0x4</w:t>
-            </w:r>
-            <w:r>
-              <w:rPr>
-                <w:rFonts w:ascii="Courier New" w:hAnsi="Courier New" w:cs="Courier New"/>
-                <w:sz w:val="16"/>
-                <w:szCs w:val="16"/>
-              </w:rPr>
-              <w:t>4</w:t>
+              <w:t>0x44</w:t>
             </w:r>
           </w:p>
         </w:tc>
@@ -12743,15 +12692,7 @@
                 <w:sz w:val="16"/>
                 <w:szCs w:val="16"/>
               </w:rPr>
-              <w:t>0x</w:t>
-            </w:r>
-            <w:r>
-              <w:rPr>
-                <w:rFonts w:ascii="Courier New" w:hAnsi="Courier New" w:cs="Courier New"/>
-                <w:sz w:val="16"/>
-                <w:szCs w:val="16"/>
-              </w:rPr>
-              <w:t>48</w:t>
+              <w:t>0x48</w:t>
             </w:r>
           </w:p>
         </w:tc>
@@ -13060,15 +13001,7 @@
                 <w:sz w:val="16"/>
                 <w:szCs w:val="16"/>
               </w:rPr>
-              <w:t>0x</w:t>
-            </w:r>
-            <w:r>
-              <w:rPr>
-                <w:rFonts w:ascii="Courier New" w:hAnsi="Courier New" w:cs="Courier New"/>
-                <w:sz w:val="16"/>
-                <w:szCs w:val="16"/>
-              </w:rPr>
-              <w:t>4C</w:t>
+              <w:t>0x4C</w:t>
             </w:r>
           </w:p>
         </w:tc>
@@ -13377,15 +13310,7 @@
                 <w:sz w:val="16"/>
                 <w:szCs w:val="16"/>
               </w:rPr>
-              <w:t>0x</w:t>
-            </w:r>
-            <w:r>
-              <w:rPr>
-                <w:rFonts w:ascii="Courier New" w:hAnsi="Courier New" w:cs="Courier New"/>
-                <w:sz w:val="16"/>
-                <w:szCs w:val="16"/>
-              </w:rPr>
-              <w:t>50</w:t>
+              <w:t>0x50</w:t>
             </w:r>
           </w:p>
         </w:tc>
@@ -13694,15 +13619,7 @@
                 <w:sz w:val="16"/>
                 <w:szCs w:val="16"/>
               </w:rPr>
-              <w:t>0x</w:t>
-            </w:r>
-            <w:r>
-              <w:rPr>
-                <w:rFonts w:ascii="Courier New" w:hAnsi="Courier New" w:cs="Courier New"/>
-                <w:sz w:val="16"/>
-                <w:szCs w:val="16"/>
-              </w:rPr>
-              <w:t>54</w:t>
+              <w:t>0x54</w:t>
             </w:r>
           </w:p>
         </w:tc>
@@ -13929,14 +13846,27 @@
       <w:r>
         <w:t xml:space="preserve">Table </w:t>
       </w:r>
-      <w:fldSimple w:instr=" SEQ Table \* ARABIC ">
-        <w:r>
-          <w:rPr>
-            <w:noProof/>
-          </w:rPr>
-          <w:t>2</w:t>
-        </w:r>
-      </w:fldSimple>
+      <w:r>
+        <w:fldChar w:fldCharType="begin"/>
+      </w:r>
+      <w:r>
+        <w:instrText xml:space="preserve"> SEQ Table \* ARABIC </w:instrText>
+      </w:r>
+      <w:r>
+        <w:fldChar w:fldCharType="separate"/>
+      </w:r>
+      <w:r>
+        <w:rPr>
+          <w:noProof/>
+        </w:rPr>
+        <w:t>2</w:t>
+      </w:r>
+      <w:r>
+        <w:rPr>
+          <w:noProof/>
+        </w:rPr>
+        <w:fldChar w:fldCharType="end"/>
+      </w:r>
       <w:r>
         <w:t>. Ex</w:t>
       </w:r>
@@ -13998,21 +13928,50 @@
   <w:p>
     <w:pPr>
       <w:pStyle w:val="Header"/>
+      <w:rPr>
+        <w:lang w:val="es-ES_tradnl"/>
+      </w:rPr>
     </w:pPr>
+    <w:proofErr w:type="spellStart"/>
     <w:r>
-      <w:t>Zainab Hussein</w:t>
+      <w:rPr>
+        <w:lang w:val="es-ES_tradnl"/>
+      </w:rPr>
+      <w:t>Za</w:t>
     </w:r>
     <w:r>
+      <w:rPr>
+        <w:lang w:val="es-ES_tradnl"/>
+      </w:rPr>
+      <w:t>inab</w:t>
+    </w:r>
+    <w:proofErr w:type="spellEnd"/>
+    <w:r>
+      <w:rPr>
+        <w:lang w:val="es-ES_tradnl"/>
+      </w:rPr>
+      <w:t xml:space="preserve"> Hussein</w:t>
+    </w:r>
+    <w:r>
+      <w:rPr>
+        <w:lang w:val="es-ES_tradnl"/>
+      </w:rPr>
       <w:tab/>
       <w:t>ECE212</w:t>
     </w:r>
     <w:r>
+      <w:rPr>
+        <w:lang w:val="es-ES_tradnl"/>
+      </w:rPr>
       <w:tab/>
-      <w:t xml:space="preserve">Lab10 </w:t>
+      <w:t xml:space="preserve">Lab10 Final </w:t>
     </w:r>
     <w:proofErr w:type="spellStart"/>
     <w:r>
-      <w:t>Prelab</w:t>
+      <w:rPr>
+        <w:lang w:val="es-ES_tradnl"/>
+      </w:rPr>
+      <w:t>copy</w:t>
     </w:r>
     <w:proofErr w:type="spellEnd"/>
   </w:p>
@@ -14023,6 +13982,9 @@
         <w:tab w:val="clear" w:pos="8640"/>
         <w:tab w:val="right" w:pos="9360"/>
       </w:tabs>
+      <w:rPr>
+        <w:lang w:val="es-ES_tradnl"/>
+      </w:rPr>
     </w:pPr>
   </w:p>
 </w:hdr>
@@ -16512,7 +16474,7 @@
 </file>
 
 <file path=customXml/itemProps1.xml><?xml version="1.0" encoding="utf-8"?>
-<ds:datastoreItem xmlns:ds="http://schemas.openxmlformats.org/officeDocument/2006/customXml" ds:itemID="{1B55E248-1D5F-4111-9A18-C9F96AE39E34}">
+<ds:datastoreItem xmlns:ds="http://schemas.openxmlformats.org/officeDocument/2006/customXml" ds:itemID="{E29686FD-712E-42EB-9F09-B94DF671EE02}">
   <ds:schemaRefs>
     <ds:schemaRef ds:uri="http://schemas.openxmlformats.org/officeDocument/2006/bibliography"/>
   </ds:schemaRefs>

</xml_diff>